<commit_message>
correzione della proposta di progetto
</commit_message>
<xml_diff>
--- a/Proposta di progetto.docx
+++ b/Proposta di progetto.docx
@@ -6,14 +6,14 @@
       <w:pPr>
         <w:jc w:val="center"/>
         <w:rPr>
-          <w:sz w:val="52"/>
-          <w:szCs w:val="52"/>
+          <w:sz w:val="44"/>
+          <w:szCs w:val="44"/>
         </w:rPr>
       </w:pPr>
       <w:r>
         <w:rPr>
-          <w:sz w:val="52"/>
-          <w:szCs w:val="52"/>
+          <w:sz w:val="44"/>
+          <w:szCs w:val="44"/>
         </w:rPr>
         <w:t>Proposta di progetto</w:t>
       </w:r>
@@ -22,16 +22,322 @@
       <w:pPr>
         <w:jc w:val="center"/>
         <w:rPr>
-          <w:sz w:val="48"/>
-          <w:szCs w:val="48"/>
+          <w:sz w:val="44"/>
+          <w:szCs w:val="44"/>
         </w:rPr>
       </w:pPr>
       <w:r>
         <w:rPr>
-          <w:sz w:val="48"/>
-          <w:szCs w:val="48"/>
+          <w:sz w:val="44"/>
+          <w:szCs w:val="44"/>
         </w:rPr>
         <w:t>Cinema-Booker</w:t>
+      </w:r>
+    </w:p>
+    <w:p>
+      <w:r>
+        <w:t xml:space="preserve">Introduzione: Il progetto mira a sviluppare un sistema di gestione online per i cinema al fine di semplificare il processo di prenotazione dei biglietti e la gestione delle programmazioni. </w:t>
+      </w:r>
+    </w:p>
+    <w:p>
+      <w:r>
+        <w:t>Obiettivi del Progetto:</w:t>
+      </w:r>
+    </w:p>
+    <w:p>
+      <w:pPr>
+        <w:numPr>
+          <w:ilvl w:val="0"/>
+          <w:numId w:val="1"/>
+        </w:numPr>
+      </w:pPr>
+      <w:r>
+        <w:t>Sviluppare un'interfaccia utente intuitiva e user-friendly per consentire ai clienti di cercare, visualizzare e prenotare facilmente i biglietti per i film.</w:t>
+      </w:r>
+    </w:p>
+    <w:p>
+      <w:pPr>
+        <w:numPr>
+          <w:ilvl w:val="0"/>
+          <w:numId w:val="1"/>
+        </w:numPr>
+      </w:pPr>
+      <w:r>
+        <w:t>Implementare un sistema di gestione centralizzato per i cinema, consentendo ai gestori di aggiornare facilmente le programmazioni, prezzi e promozioni.</w:t>
+      </w:r>
+    </w:p>
+    <w:p>
+      <w:pPr>
+        <w:numPr>
+          <w:ilvl w:val="0"/>
+          <w:numId w:val="1"/>
+        </w:numPr>
+      </w:pPr>
+      <w:r>
+        <w:t>Garantire la sicurezza dei dati e l'autenticazione dei clienti per proteggere le informazioni personali e finanziarie.</w:t>
+      </w:r>
+    </w:p>
+    <w:p>
+      <w:r>
+        <w:t>Componenti del Sistema:</w:t>
+      </w:r>
+    </w:p>
+    <w:p>
+      <w:pPr>
+        <w:numPr>
+          <w:ilvl w:val="0"/>
+          <w:numId w:val="2"/>
+        </w:numPr>
+      </w:pPr>
+      <w:r>
+        <w:t>Client:</w:t>
+      </w:r>
+    </w:p>
+    <w:p>
+      <w:pPr>
+        <w:numPr>
+          <w:ilvl w:val="1"/>
+          <w:numId w:val="2"/>
+        </w:numPr>
+      </w:pPr>
+      <w:r>
+        <w:t>Un'applicazione web</w:t>
+      </w:r>
+      <w:r>
+        <w:t>, desktop o</w:t>
+      </w:r>
+      <w:r>
+        <w:t xml:space="preserve"> mobile per consentire ai clienti di cercare film, visualizzare orari e prenotare biglietti.</w:t>
+      </w:r>
+    </w:p>
+    <w:p>
+      <w:pPr>
+        <w:numPr>
+          <w:ilvl w:val="1"/>
+          <w:numId w:val="2"/>
+        </w:numPr>
+      </w:pPr>
+      <w:r>
+        <w:t>Funzionalità di registrazione e autenticazione per i clienti.</w:t>
+      </w:r>
+    </w:p>
+    <w:p>
+      <w:pPr>
+        <w:numPr>
+          <w:ilvl w:val="1"/>
+          <w:numId w:val="2"/>
+        </w:numPr>
+      </w:pPr>
+      <w:r>
+        <w:t>Interfaccia per la visualizzazione di dettagli sui film, orari delle proiezioni, prezzi e promozioni.</w:t>
+      </w:r>
+    </w:p>
+    <w:p>
+      <w:pPr>
+        <w:numPr>
+          <w:ilvl w:val="1"/>
+          <w:numId w:val="2"/>
+        </w:numPr>
+      </w:pPr>
+      <w:r>
+        <w:t>Carrello degli acquisti e sistema di pagamento online.</w:t>
+      </w:r>
+    </w:p>
+    <w:p>
+      <w:pPr>
+        <w:numPr>
+          <w:ilvl w:val="1"/>
+          <w:numId w:val="2"/>
+        </w:numPr>
+      </w:pPr>
+      <w:r>
+        <w:t>Storico delle prenotazioni e gestione dei profili dei clienti.</w:t>
+      </w:r>
+    </w:p>
+    <w:p>
+      <w:pPr>
+        <w:numPr>
+          <w:ilvl w:val="0"/>
+          <w:numId w:val="2"/>
+        </w:numPr>
+      </w:pPr>
+      <w:r>
+        <w:t>Server:</w:t>
+      </w:r>
+    </w:p>
+    <w:p>
+      <w:pPr>
+        <w:numPr>
+          <w:ilvl w:val="1"/>
+          <w:numId w:val="2"/>
+        </w:numPr>
+      </w:pPr>
+      <w:r>
+        <w:t>Gestione delle richieste dei clienti e del traffico del sito.</w:t>
+      </w:r>
+    </w:p>
+    <w:p>
+      <w:pPr>
+        <w:numPr>
+          <w:ilvl w:val="1"/>
+          <w:numId w:val="2"/>
+        </w:numPr>
+      </w:pPr>
+      <w:r>
+        <w:t>Logica di business per la gestione delle programmazioni, dei prezzi e delle promozioni.</w:t>
+      </w:r>
+    </w:p>
+    <w:p>
+      <w:pPr>
+        <w:numPr>
+          <w:ilvl w:val="1"/>
+          <w:numId w:val="2"/>
+        </w:numPr>
+      </w:pPr>
+      <w:r>
+        <w:t>Integrazione con il DBMS per l'accesso ai dati.</w:t>
+      </w:r>
+    </w:p>
+    <w:p>
+      <w:pPr>
+        <w:numPr>
+          <w:ilvl w:val="1"/>
+          <w:numId w:val="2"/>
+        </w:numPr>
+      </w:pPr>
+      <w:r>
+        <w:t>Monitoraggio e registrazione delle attività del sistema.</w:t>
+      </w:r>
+    </w:p>
+    <w:p>
+      <w:pPr>
+        <w:numPr>
+          <w:ilvl w:val="0"/>
+          <w:numId w:val="2"/>
+        </w:numPr>
+      </w:pPr>
+      <w:r>
+        <w:t>DBMS (Sistema di Gestione di Database):</w:t>
+      </w:r>
+    </w:p>
+    <w:p>
+      <w:pPr>
+        <w:numPr>
+          <w:ilvl w:val="1"/>
+          <w:numId w:val="2"/>
+        </w:numPr>
+      </w:pPr>
+      <w:r>
+        <w:t>Memorizzazione dei dati relativi a film, orari delle proiezioni, sale cinematografiche, clienti, prenotazioni e transazioni finanziarie.</w:t>
+      </w:r>
+    </w:p>
+    <w:p>
+      <w:pPr>
+        <w:numPr>
+          <w:ilvl w:val="1"/>
+          <w:numId w:val="2"/>
+        </w:numPr>
+      </w:pPr>
+      <w:r>
+        <w:t>Strutturazione dei dati per agevolare la ricerca e l'analisi.</w:t>
+      </w:r>
+    </w:p>
+    <w:p>
+      <w:pPr>
+        <w:numPr>
+          <w:ilvl w:val="1"/>
+          <w:numId w:val="2"/>
+        </w:numPr>
+      </w:pPr>
+      <w:r>
+        <w:t>Meccanismi di backup e ripristino dei dati per garantire la disponibilità continua.</w:t>
+      </w:r>
+    </w:p>
+    <w:p>
+      <w:r>
+        <w:t>Tecnologie Proposte:</w:t>
+      </w:r>
+    </w:p>
+    <w:p>
+      <w:pPr>
+        <w:numPr>
+          <w:ilvl w:val="0"/>
+          <w:numId w:val="3"/>
+        </w:numPr>
+      </w:pPr>
+      <w:r>
+        <w:t>Linguaggi di programmazione: Potrebbe essere utilizzato un linguaggio di programmazione web come JavaScript (per il client) e Python (per il server).</w:t>
+      </w:r>
+    </w:p>
+    <w:p>
+      <w:pPr>
+        <w:numPr>
+          <w:ilvl w:val="0"/>
+          <w:numId w:val="3"/>
+        </w:numPr>
+      </w:pPr>
+      <w:r>
+        <w:t xml:space="preserve">Database: Utilizzo di un sistema di gestione di database relazionale (RDBMS) come MySQL o </w:t>
+      </w:r>
+      <w:proofErr w:type="spellStart"/>
+      <w:r>
+        <w:t>PostgreSQL</w:t>
+      </w:r>
+      <w:proofErr w:type="spellEnd"/>
+      <w:r>
+        <w:t xml:space="preserve"> per il DBMS.</w:t>
+      </w:r>
+    </w:p>
+    <w:p>
+      <w:pPr>
+        <w:numPr>
+          <w:ilvl w:val="0"/>
+          <w:numId w:val="3"/>
+        </w:numPr>
+      </w:pPr>
+      <w:r>
+        <w:t xml:space="preserve">Framework: L'utilizzo di framework come </w:t>
+      </w:r>
+      <w:proofErr w:type="spellStart"/>
+      <w:r>
+        <w:t>React</w:t>
+      </w:r>
+      <w:proofErr w:type="spellEnd"/>
+      <w:r>
+        <w:t xml:space="preserve"> o </w:t>
+      </w:r>
+      <w:proofErr w:type="spellStart"/>
+      <w:r>
+        <w:t>Angular</w:t>
+      </w:r>
+      <w:proofErr w:type="spellEnd"/>
+      <w:r>
+        <w:t xml:space="preserve"> per il lato client e </w:t>
+      </w:r>
+      <w:proofErr w:type="spellStart"/>
+      <w:r>
+        <w:t>Flask</w:t>
+      </w:r>
+      <w:proofErr w:type="spellEnd"/>
+      <w:r>
+        <w:t xml:space="preserve"> o Django per il lato server potrebbe semplificare lo sviluppo.</w:t>
+      </w:r>
+    </w:p>
+    <w:p>
+      <w:pPr>
+        <w:numPr>
+          <w:ilvl w:val="0"/>
+          <w:numId w:val="3"/>
+        </w:numPr>
+      </w:pPr>
+      <w:r>
+        <w:lastRenderedPageBreak/>
+        <w:t>Sicurezza: Implementazione di protocolli di crittografia per proteggere i dati sensibili.</w:t>
+      </w:r>
+    </w:p>
+    <w:p>
+      <w:r>
+        <w:t>Conclusioni: Un sistema di gestione online dei cinema offre numerosi vantaggi sia ai clienti che ai gestori dei cinema. Questo progetto mira a migliorare l'esperienza dei clienti nel prenotare i biglietti e a semplificare la gestione delle operazioni per i cinema. Inoltre, la raccolta di dati consentirà ai gestori di prendere decisioni più informate.</w:t>
       </w:r>
     </w:p>
     <w:p>
@@ -41,611 +347,10 @@
           <w:szCs w:val="24"/>
         </w:rPr>
       </w:pPr>
-      <w:r>
-        <w:rPr>
-          <w:sz w:val="24"/>
-          <w:szCs w:val="24"/>
-        </w:rPr>
-        <w:t>Introduzione: Il progetto mira a sviluppare un sistema di gestione online per i cinema al fine di semplificare il processo di prenotazione dei biglietti</w:t>
-      </w:r>
-      <w:r>
-        <w:rPr>
-          <w:sz w:val="24"/>
-          <w:szCs w:val="24"/>
-        </w:rPr>
-        <w:t xml:space="preserve"> e</w:t>
-      </w:r>
-      <w:r>
-        <w:rPr>
-          <w:sz w:val="24"/>
-          <w:szCs w:val="24"/>
-        </w:rPr>
-        <w:t xml:space="preserve"> la gestione delle programmazioni . </w:t>
-      </w:r>
-    </w:p>
-    <w:p>
-      <w:pPr>
-        <w:rPr>
-          <w:sz w:val="24"/>
-          <w:szCs w:val="24"/>
-        </w:rPr>
-      </w:pPr>
-      <w:r>
-        <w:rPr>
-          <w:sz w:val="24"/>
-          <w:szCs w:val="24"/>
-        </w:rPr>
-        <w:t>Obiettivi del Progetto:</w:t>
-      </w:r>
-    </w:p>
-    <w:p>
-      <w:pPr>
-        <w:numPr>
-          <w:ilvl w:val="0"/>
-          <w:numId w:val="1"/>
-        </w:numPr>
-        <w:rPr>
-          <w:sz w:val="24"/>
-          <w:szCs w:val="24"/>
-        </w:rPr>
-      </w:pPr>
-      <w:r>
-        <w:rPr>
-          <w:sz w:val="24"/>
-          <w:szCs w:val="24"/>
-        </w:rPr>
-        <w:t>Sviluppare un'interfaccia utente intuitiva e user-friendly per consentire ai clienti di cercare, visualizzare e prenotare facilmente i biglietti per i film.</w:t>
-      </w:r>
-    </w:p>
-    <w:p>
-      <w:pPr>
-        <w:numPr>
-          <w:ilvl w:val="0"/>
-          <w:numId w:val="1"/>
-        </w:numPr>
-        <w:rPr>
-          <w:sz w:val="24"/>
-          <w:szCs w:val="24"/>
-        </w:rPr>
-      </w:pPr>
-      <w:r>
-        <w:rPr>
-          <w:sz w:val="24"/>
-          <w:szCs w:val="24"/>
-        </w:rPr>
-        <w:t>Implementare un sistema di gestione centralizzato per i cinema, consentendo ai gestori di aggiornare facilmente le programmazioni, prezzi e promozioni.</w:t>
-      </w:r>
-    </w:p>
-    <w:p>
-      <w:pPr>
-        <w:numPr>
-          <w:ilvl w:val="0"/>
-          <w:numId w:val="1"/>
-        </w:numPr>
-        <w:rPr>
-          <w:sz w:val="24"/>
-          <w:szCs w:val="24"/>
-        </w:rPr>
-      </w:pPr>
-      <w:r>
-        <w:rPr>
-          <w:sz w:val="24"/>
-          <w:szCs w:val="24"/>
-        </w:rPr>
-        <w:t>Garantire la sicurezza dei dati e l'autenticazione dei clienti per proteggere le informazioni personali e finanziarie.</w:t>
-      </w:r>
-    </w:p>
-    <w:p>
-      <w:pPr>
-        <w:rPr>
-          <w:sz w:val="24"/>
-          <w:szCs w:val="24"/>
-        </w:rPr>
-      </w:pPr>
-      <w:r>
-        <w:rPr>
-          <w:sz w:val="24"/>
-          <w:szCs w:val="24"/>
-        </w:rPr>
-        <w:t>Componenti del Sistema:</w:t>
-      </w:r>
-    </w:p>
-    <w:p>
-      <w:pPr>
-        <w:numPr>
-          <w:ilvl w:val="0"/>
-          <w:numId w:val="2"/>
-        </w:numPr>
-        <w:rPr>
-          <w:sz w:val="24"/>
-          <w:szCs w:val="24"/>
-        </w:rPr>
-      </w:pPr>
-      <w:r>
-        <w:rPr>
-          <w:sz w:val="24"/>
-          <w:szCs w:val="24"/>
-        </w:rPr>
-        <w:t>Client:</w:t>
-      </w:r>
-    </w:p>
-    <w:p>
-      <w:pPr>
-        <w:numPr>
-          <w:ilvl w:val="1"/>
-          <w:numId w:val="2"/>
-        </w:numPr>
-        <w:rPr>
-          <w:sz w:val="24"/>
-          <w:szCs w:val="24"/>
-        </w:rPr>
-      </w:pPr>
-      <w:r>
-        <w:rPr>
-          <w:sz w:val="24"/>
-          <w:szCs w:val="24"/>
-        </w:rPr>
-        <w:t>Un'applicazione web</w:t>
-      </w:r>
-      <w:r>
-        <w:rPr>
-          <w:sz w:val="24"/>
-          <w:szCs w:val="24"/>
-        </w:rPr>
-        <w:t>, desktop o</w:t>
-      </w:r>
-      <w:r>
-        <w:rPr>
-          <w:sz w:val="24"/>
-          <w:szCs w:val="24"/>
-        </w:rPr>
-        <w:t xml:space="preserve"> mobile per consentire ai clienti di cercare film, visualizzare orari e prenotare biglietti.</w:t>
-      </w:r>
-    </w:p>
-    <w:p>
-      <w:pPr>
-        <w:numPr>
-          <w:ilvl w:val="1"/>
-          <w:numId w:val="2"/>
-        </w:numPr>
-        <w:rPr>
-          <w:sz w:val="24"/>
-          <w:szCs w:val="24"/>
-        </w:rPr>
-      </w:pPr>
-      <w:r>
-        <w:rPr>
-          <w:sz w:val="24"/>
-          <w:szCs w:val="24"/>
-        </w:rPr>
-        <w:t>Funzionalità di registrazione e autenticazione per i clienti.</w:t>
-      </w:r>
-    </w:p>
-    <w:p>
-      <w:pPr>
-        <w:numPr>
-          <w:ilvl w:val="1"/>
-          <w:numId w:val="2"/>
-        </w:numPr>
-        <w:rPr>
-          <w:sz w:val="24"/>
-          <w:szCs w:val="24"/>
-        </w:rPr>
-      </w:pPr>
-      <w:r>
-        <w:rPr>
-          <w:sz w:val="24"/>
-          <w:szCs w:val="24"/>
-        </w:rPr>
-        <w:t>Interfaccia per la visualizzazione di dettagli sui film, orari delle proiezioni, prezzi e promozioni.</w:t>
-      </w:r>
-    </w:p>
-    <w:p>
-      <w:pPr>
-        <w:numPr>
-          <w:ilvl w:val="1"/>
-          <w:numId w:val="2"/>
-        </w:numPr>
-        <w:rPr>
-          <w:sz w:val="24"/>
-          <w:szCs w:val="24"/>
-        </w:rPr>
-      </w:pPr>
-      <w:r>
-        <w:rPr>
-          <w:sz w:val="24"/>
-          <w:szCs w:val="24"/>
-        </w:rPr>
-        <w:t>Carrello degli acquisti e sistema di pagamento online.</w:t>
-      </w:r>
-    </w:p>
-    <w:p>
-      <w:pPr>
-        <w:numPr>
-          <w:ilvl w:val="1"/>
-          <w:numId w:val="2"/>
-        </w:numPr>
-        <w:rPr>
-          <w:sz w:val="24"/>
-          <w:szCs w:val="24"/>
-        </w:rPr>
-      </w:pPr>
-      <w:r>
-        <w:rPr>
-          <w:sz w:val="24"/>
-          <w:szCs w:val="24"/>
-        </w:rPr>
-        <w:t>Storico delle prenotazioni e gestione dei profili dei clienti.</w:t>
-      </w:r>
-    </w:p>
-    <w:p>
-      <w:pPr>
-        <w:numPr>
-          <w:ilvl w:val="0"/>
-          <w:numId w:val="2"/>
-        </w:numPr>
-        <w:rPr>
-          <w:sz w:val="24"/>
-          <w:szCs w:val="24"/>
-        </w:rPr>
-      </w:pPr>
-      <w:r>
-        <w:rPr>
-          <w:sz w:val="24"/>
-          <w:szCs w:val="24"/>
-        </w:rPr>
-        <w:t>Server:</w:t>
-      </w:r>
-    </w:p>
-    <w:p>
-      <w:pPr>
-        <w:numPr>
-          <w:ilvl w:val="1"/>
-          <w:numId w:val="2"/>
-        </w:numPr>
-        <w:rPr>
-          <w:sz w:val="24"/>
-          <w:szCs w:val="24"/>
-        </w:rPr>
-      </w:pPr>
-      <w:r>
-        <w:rPr>
-          <w:sz w:val="24"/>
-          <w:szCs w:val="24"/>
-        </w:rPr>
-        <w:t>Gestione delle richieste dei clienti e del traffico del sito.</w:t>
-      </w:r>
-    </w:p>
-    <w:p>
-      <w:pPr>
-        <w:numPr>
-          <w:ilvl w:val="1"/>
-          <w:numId w:val="2"/>
-        </w:numPr>
-        <w:rPr>
-          <w:sz w:val="24"/>
-          <w:szCs w:val="24"/>
-        </w:rPr>
-      </w:pPr>
-      <w:r>
-        <w:rPr>
-          <w:sz w:val="24"/>
-          <w:szCs w:val="24"/>
-        </w:rPr>
-        <w:t>Logica di business per la gestione delle programmazioni, dei prezzi e delle promozioni.</w:t>
-      </w:r>
-    </w:p>
-    <w:p>
-      <w:pPr>
-        <w:numPr>
-          <w:ilvl w:val="1"/>
-          <w:numId w:val="2"/>
-        </w:numPr>
-        <w:rPr>
-          <w:sz w:val="24"/>
-          <w:szCs w:val="24"/>
-        </w:rPr>
-      </w:pPr>
-      <w:r>
-        <w:rPr>
-          <w:sz w:val="24"/>
-          <w:szCs w:val="24"/>
-        </w:rPr>
-        <w:t>Integrazione con il DBMS per l'accesso ai dati.</w:t>
-      </w:r>
-    </w:p>
-    <w:p>
-      <w:pPr>
-        <w:numPr>
-          <w:ilvl w:val="1"/>
-          <w:numId w:val="2"/>
-        </w:numPr>
-        <w:rPr>
-          <w:sz w:val="24"/>
-          <w:szCs w:val="24"/>
-        </w:rPr>
-      </w:pPr>
-      <w:r>
-        <w:rPr>
-          <w:sz w:val="24"/>
-          <w:szCs w:val="24"/>
-        </w:rPr>
-        <w:t>Monitoraggio e registrazione delle attività del sistema.</w:t>
-      </w:r>
-    </w:p>
-    <w:p>
-      <w:pPr>
-        <w:numPr>
-          <w:ilvl w:val="0"/>
-          <w:numId w:val="2"/>
-        </w:numPr>
-        <w:rPr>
-          <w:sz w:val="24"/>
-          <w:szCs w:val="24"/>
-        </w:rPr>
-      </w:pPr>
-      <w:r>
-        <w:rPr>
-          <w:sz w:val="24"/>
-          <w:szCs w:val="24"/>
-        </w:rPr>
-        <w:t>DBMS (Sistema di Gestione di Database):</w:t>
-      </w:r>
-    </w:p>
-    <w:p>
-      <w:pPr>
-        <w:numPr>
-          <w:ilvl w:val="1"/>
-          <w:numId w:val="2"/>
-        </w:numPr>
-        <w:rPr>
-          <w:sz w:val="24"/>
-          <w:szCs w:val="24"/>
-        </w:rPr>
-      </w:pPr>
-      <w:r>
-        <w:rPr>
-          <w:sz w:val="24"/>
-          <w:szCs w:val="24"/>
-        </w:rPr>
-        <w:t>Memorizzazione dei dati relativi a film, orari delle proiezioni, sale cinematografiche, clienti, prenotazioni e transazioni finanziarie.</w:t>
-      </w:r>
-    </w:p>
-    <w:p>
-      <w:pPr>
-        <w:numPr>
-          <w:ilvl w:val="1"/>
-          <w:numId w:val="2"/>
-        </w:numPr>
-        <w:rPr>
-          <w:sz w:val="24"/>
-          <w:szCs w:val="24"/>
-        </w:rPr>
-      </w:pPr>
-      <w:r>
-        <w:rPr>
-          <w:sz w:val="24"/>
-          <w:szCs w:val="24"/>
-        </w:rPr>
-        <w:t>Strutturazione dei dati per agevolare la ricerca e l'analisi.</w:t>
-      </w:r>
-    </w:p>
-    <w:p>
-      <w:pPr>
-        <w:numPr>
-          <w:ilvl w:val="1"/>
-          <w:numId w:val="2"/>
-        </w:numPr>
-        <w:rPr>
-          <w:sz w:val="24"/>
-          <w:szCs w:val="24"/>
-        </w:rPr>
-      </w:pPr>
-      <w:r>
-        <w:rPr>
-          <w:sz w:val="24"/>
-          <w:szCs w:val="24"/>
-        </w:rPr>
-        <w:t>Meccanismi di backup e ripristino dei dati per garantire la disponibilità continua.</w:t>
-      </w:r>
-    </w:p>
-    <w:p>
-      <w:pPr>
-        <w:rPr>
-          <w:sz w:val="24"/>
-          <w:szCs w:val="24"/>
-        </w:rPr>
-      </w:pPr>
-      <w:r>
-        <w:rPr>
-          <w:sz w:val="24"/>
-          <w:szCs w:val="24"/>
-        </w:rPr>
-        <w:lastRenderedPageBreak/>
-        <w:t>Tecnologie Proposte:</w:t>
-      </w:r>
-    </w:p>
-    <w:p>
-      <w:pPr>
-        <w:numPr>
-          <w:ilvl w:val="0"/>
-          <w:numId w:val="3"/>
-        </w:numPr>
-        <w:rPr>
-          <w:sz w:val="24"/>
-          <w:szCs w:val="24"/>
-        </w:rPr>
-      </w:pPr>
-      <w:r>
-        <w:rPr>
-          <w:sz w:val="24"/>
-          <w:szCs w:val="24"/>
-        </w:rPr>
-        <w:t>Linguaggi di programmazione: Potrebbe essere utilizzato un linguaggio di programmazione web come JavaScript (per il client) e Python (per il server).</w:t>
-      </w:r>
-    </w:p>
-    <w:p>
-      <w:pPr>
-        <w:numPr>
-          <w:ilvl w:val="0"/>
-          <w:numId w:val="3"/>
-        </w:numPr>
-        <w:rPr>
-          <w:sz w:val="24"/>
-          <w:szCs w:val="24"/>
-        </w:rPr>
-      </w:pPr>
-      <w:r>
-        <w:rPr>
-          <w:sz w:val="24"/>
-          <w:szCs w:val="24"/>
-        </w:rPr>
-        <w:t xml:space="preserve">Database: Utilizzo di un sistema di gestione di database relazionale (RDBMS) come MySQL o </w:t>
-      </w:r>
-      <w:proofErr w:type="spellStart"/>
-      <w:r>
-        <w:rPr>
-          <w:sz w:val="24"/>
-          <w:szCs w:val="24"/>
-        </w:rPr>
-        <w:t>PostgreSQL</w:t>
-      </w:r>
-      <w:proofErr w:type="spellEnd"/>
-      <w:r>
-        <w:rPr>
-          <w:sz w:val="24"/>
-          <w:szCs w:val="24"/>
-        </w:rPr>
-        <w:t xml:space="preserve"> per il DBMS.</w:t>
-      </w:r>
-    </w:p>
-    <w:p>
-      <w:pPr>
-        <w:numPr>
-          <w:ilvl w:val="0"/>
-          <w:numId w:val="3"/>
-        </w:numPr>
-        <w:rPr>
-          <w:sz w:val="24"/>
-          <w:szCs w:val="24"/>
-        </w:rPr>
-      </w:pPr>
-      <w:r>
-        <w:rPr>
-          <w:sz w:val="24"/>
-          <w:szCs w:val="24"/>
-        </w:rPr>
-        <w:t xml:space="preserve">Framework: L'utilizzo di framework come </w:t>
-      </w:r>
-      <w:proofErr w:type="spellStart"/>
-      <w:r>
-        <w:rPr>
-          <w:sz w:val="24"/>
-          <w:szCs w:val="24"/>
-        </w:rPr>
-        <w:t>React</w:t>
-      </w:r>
-      <w:proofErr w:type="spellEnd"/>
-      <w:r>
-        <w:rPr>
-          <w:sz w:val="24"/>
-          <w:szCs w:val="24"/>
-        </w:rPr>
-        <w:t xml:space="preserve"> o </w:t>
-      </w:r>
-      <w:proofErr w:type="spellStart"/>
-      <w:r>
-        <w:rPr>
-          <w:sz w:val="24"/>
-          <w:szCs w:val="24"/>
-        </w:rPr>
-        <w:t>Angular</w:t>
-      </w:r>
-      <w:proofErr w:type="spellEnd"/>
-      <w:r>
-        <w:rPr>
-          <w:sz w:val="24"/>
-          <w:szCs w:val="24"/>
-        </w:rPr>
-        <w:t xml:space="preserve"> per il lato client e </w:t>
-      </w:r>
-      <w:proofErr w:type="spellStart"/>
-      <w:r>
-        <w:rPr>
-          <w:sz w:val="24"/>
-          <w:szCs w:val="24"/>
-        </w:rPr>
-        <w:t>Flask</w:t>
-      </w:r>
-      <w:proofErr w:type="spellEnd"/>
-      <w:r>
-        <w:rPr>
-          <w:sz w:val="24"/>
-          <w:szCs w:val="24"/>
-        </w:rPr>
-        <w:t xml:space="preserve"> o Django per il lato server potrebbe semplificare lo sviluppo.</w:t>
-      </w:r>
-    </w:p>
-    <w:p>
-      <w:pPr>
-        <w:numPr>
-          <w:ilvl w:val="0"/>
-          <w:numId w:val="3"/>
-        </w:numPr>
-        <w:rPr>
-          <w:sz w:val="24"/>
-          <w:szCs w:val="24"/>
-        </w:rPr>
-      </w:pPr>
-      <w:r>
-        <w:rPr>
-          <w:sz w:val="24"/>
-          <w:szCs w:val="24"/>
-        </w:rPr>
-        <w:t>Sicurezza: Implementazione di protocolli di crittografia per proteggere i dati sensibili.</w:t>
-      </w:r>
-    </w:p>
-    <w:p>
-      <w:pPr>
-        <w:rPr>
-          <w:sz w:val="24"/>
-          <w:szCs w:val="24"/>
-        </w:rPr>
-      </w:pPr>
-      <w:r>
-        <w:rPr>
-          <w:sz w:val="24"/>
-          <w:szCs w:val="24"/>
-        </w:rPr>
-        <w:t>Pianificazione del Progetto: Il progetto sarà suddiviso in fasi, con ciascuna fase che si concentra su una componente specifica del sistema. Un'attenta analisi dei requisiti, progettazione, sviluppo, testing e implementazione saranno parte integrante di ciascuna fase.</w:t>
-      </w:r>
-    </w:p>
-    <w:p>
-      <w:pPr>
-        <w:rPr>
-          <w:sz w:val="24"/>
-          <w:szCs w:val="24"/>
-        </w:rPr>
-      </w:pPr>
-      <w:r>
-        <w:rPr>
-          <w:sz w:val="24"/>
-          <w:szCs w:val="24"/>
-        </w:rPr>
-        <w:t>Conclusioni: Un sistema di gestione online dei cinema offre numerosi vantaggi sia ai clienti che ai gestori dei cinema. Questo progetto mira a migliorare l'esperienza dei clienti nel prenotare i biglietti e a semplificare la gestione delle operazioni per i cinema. Inoltre, la raccolta di dati consentirà ai gestori di prendere decisioni più informate.</w:t>
-      </w:r>
-    </w:p>
-    <w:p>
-      <w:pPr>
-        <w:rPr>
-          <w:sz w:val="24"/>
-          <w:szCs w:val="24"/>
-        </w:rPr>
-      </w:pPr>
     </w:p>
     <w:sectPr>
       <w:pgSz w:w="11906" w:h="16838"/>
-      <w:pgMar w:top="1417" w:right="1134" w:bottom="1134" w:left="1134" w:header="708" w:footer="708" w:gutter="0"/>
+      <w:pgMar w:top="720" w:right="720" w:bottom="720" w:left="720" w:header="708" w:footer="708" w:gutter="0"/>
       <w:cols w:space="708"/>
       <w:docGrid w:linePitch="360"/>
     </w:sectPr>
@@ -1500,6 +1205,7 @@
   <w:style w:type="character" w:default="1" w:styleId="Carpredefinitoparagrafo">
     <w:name w:val="Default Paragraph Font"/>
     <w:uiPriority w:val="1"/>
+    <w:semiHidden/>
     <w:unhideWhenUsed/>
   </w:style>
   <w:style w:type="table" w:default="1" w:styleId="Tabellanormale">

</xml_diff>